<commit_message>
Safety Plan take 2
</commit_message>
<xml_diff>
--- a/01_SafetyPlan_LaneAssistance.docx
+++ b/01_SafetyPlan_LaneAssistance.docx
@@ -588,40 +588,7 @@
                 <w:sz w:val="22"/>
                 <w:szCs w:val="22"/>
               </w:rPr>
-              <w:fldChar w:fldCharType="begin"/>
-            </w:r>
-            <w:r>
-              <w:rPr>
-                <w:rFonts w:asciiTheme="minorHAnsi" w:eastAsia="Calibri" w:hAnsiTheme="minorHAnsi" w:cs="Calibri"/>
-                <w:sz w:val="22"/>
-                <w:szCs w:val="22"/>
-              </w:rPr>
-              <w:instrText xml:space="preserve"> DATE \@ "MMMM d, yyyy" </w:instrText>
-            </w:r>
-            <w:r>
-              <w:rPr>
-                <w:rFonts w:asciiTheme="minorHAnsi" w:eastAsia="Calibri" w:hAnsiTheme="minorHAnsi" w:cs="Calibri"/>
-                <w:sz w:val="22"/>
-                <w:szCs w:val="22"/>
-              </w:rPr>
-              <w:fldChar w:fldCharType="separate"/>
-            </w:r>
-            <w:r>
-              <w:rPr>
-                <w:rFonts w:asciiTheme="minorHAnsi" w:eastAsia="Calibri" w:hAnsiTheme="minorHAnsi" w:cs="Calibri"/>
-                <w:noProof/>
-                <w:sz w:val="22"/>
-                <w:szCs w:val="22"/>
-              </w:rPr>
               <w:t>November 8, 2017</w:t>
-            </w:r>
-            <w:r>
-              <w:rPr>
-                <w:rFonts w:asciiTheme="minorHAnsi" w:eastAsia="Calibri" w:hAnsiTheme="minorHAnsi" w:cs="Calibri"/>
-                <w:sz w:val="22"/>
-                <w:szCs w:val="22"/>
-              </w:rPr>
-              <w:fldChar w:fldCharType="end"/>
             </w:r>
           </w:p>
         </w:tc>
@@ -663,14 +630,6 @@
                 <w:szCs w:val="22"/>
               </w:rPr>
             </w:pPr>
-            <w:r>
-              <w:rPr>
-                <w:rFonts w:asciiTheme="minorHAnsi" w:eastAsia="Calibri" w:hAnsiTheme="minorHAnsi" w:cs="Calibri"/>
-                <w:sz w:val="22"/>
-                <w:szCs w:val="22"/>
-              </w:rPr>
-              <w:t>Henry</w:t>
-            </w:r>
           </w:p>
         </w:tc>
         <w:tc>
@@ -713,6 +672,14 @@
                 <w:szCs w:val="22"/>
               </w:rPr>
             </w:pPr>
+            <w:r>
+              <w:rPr>
+                <w:rFonts w:asciiTheme="minorHAnsi" w:eastAsia="Calibri" w:hAnsiTheme="minorHAnsi" w:cs="Calibri"/>
+                <w:sz w:val="22"/>
+                <w:szCs w:val="22"/>
+              </w:rPr>
+              <w:t>November 25, 2017</w:t>
+            </w:r>
           </w:p>
         </w:tc>
         <w:tc>
@@ -729,6 +696,14 @@
                 <w:szCs w:val="22"/>
               </w:rPr>
             </w:pPr>
+            <w:r>
+              <w:rPr>
+                <w:rFonts w:asciiTheme="minorHAnsi" w:eastAsia="Calibri" w:hAnsiTheme="minorHAnsi" w:cs="Calibri"/>
+                <w:sz w:val="22"/>
+                <w:szCs w:val="22"/>
+              </w:rPr>
+              <w:t>2</w:t>
+            </w:r>
           </w:p>
         </w:tc>
         <w:tc>
@@ -761,6 +736,14 @@
                 <w:szCs w:val="22"/>
               </w:rPr>
             </w:pPr>
+            <w:r>
+              <w:rPr>
+                <w:rFonts w:asciiTheme="minorHAnsi" w:eastAsia="Calibri" w:hAnsiTheme="minorHAnsi" w:cs="Calibri"/>
+                <w:sz w:val="22"/>
+                <w:szCs w:val="22"/>
+              </w:rPr>
+              <w:t>Second submission</w:t>
+            </w:r>
           </w:p>
         </w:tc>
       </w:tr>
@@ -2208,18 +2191,8 @@
           <w:b/>
           <w:color w:val="B7B7B7"/>
         </w:rPr>
-        <w:t xml:space="preserve">Operational and Environmental Constraints. This could especially be limited to camera performance; lane lines are difficult to detect in snow, fog, </w:t>
-      </w:r>
-      <w:proofErr w:type="spellStart"/>
-      <w:r>
-        <w:rPr>
-          <w:rFonts w:asciiTheme="minorHAnsi" w:hAnsiTheme="minorHAnsi"/>
-          <w:b/>
-          <w:color w:val="B7B7B7"/>
-        </w:rPr>
-        <w:t>etc</w:t>
-      </w:r>
-      <w:proofErr w:type="spellEnd"/>
+        <w:t>Operational and Environmental Constraints. This could especially be limited to camera performance; lane lines are difficult to detect in snow, fog, etc</w:t>
+      </w:r>
     </w:p>
     <w:p>
       <w:pPr>
@@ -2289,15 +2262,8 @@
         </w:rPr>
         <w:t>Records of previously known safety-related incidents or behavioral shortfalls</w:t>
       </w:r>
-    </w:p>
-    <w:p>
-      <w:pPr>
-        <w:rPr>
-          <w:rFonts w:asciiTheme="minorHAnsi" w:hAnsiTheme="minorHAnsi"/>
-          <w:b/>
-          <w:color w:val="B7B7B7"/>
-        </w:rPr>
-      </w:pPr>
+      <w:bookmarkStart w:id="14" w:name="_GoBack"/>
+      <w:bookmarkEnd w:id="14"/>
     </w:p>
     <w:p>
       <w:pPr>
@@ -2322,8 +2288,8 @@
           <w:rFonts w:asciiTheme="minorHAnsi" w:hAnsiTheme="minorHAnsi"/>
         </w:rPr>
       </w:pPr>
-      <w:bookmarkStart w:id="14" w:name="_km1cu1hyl182" w:colFirst="0" w:colLast="0"/>
-      <w:bookmarkEnd w:id="14"/>
+      <w:bookmarkStart w:id="15" w:name="_km1cu1hyl182" w:colFirst="0" w:colLast="0"/>
+      <w:bookmarkEnd w:id="15"/>
       <w:r>
         <w:rPr>
           <w:rFonts w:asciiTheme="minorHAnsi" w:hAnsiTheme="minorHAnsi"/>
@@ -2339,8 +2305,8 @@
           <w:rFonts w:asciiTheme="minorHAnsi" w:hAnsiTheme="minorHAnsi"/>
         </w:rPr>
       </w:pPr>
-      <w:bookmarkStart w:id="15" w:name="_ww7fqc274i9y" w:colFirst="0" w:colLast="0"/>
-      <w:bookmarkEnd w:id="15"/>
+      <w:bookmarkStart w:id="16" w:name="_ww7fqc274i9y" w:colFirst="0" w:colLast="0"/>
+      <w:bookmarkEnd w:id="16"/>
       <w:r>
         <w:rPr>
           <w:rFonts w:asciiTheme="minorHAnsi" w:hAnsiTheme="minorHAnsi"/>
@@ -2386,13 +2352,6 @@
       <w:r>
         <w:t>The main goal in functional safety is to reduce risk to acceptable levels.</w:t>
       </w:r>
-    </w:p>
-    <w:p>
-      <w:pPr>
-        <w:rPr>
-          <w:rFonts w:asciiTheme="minorHAnsi" w:hAnsiTheme="minorHAnsi"/>
-        </w:rPr>
-      </w:pPr>
     </w:p>
     <w:p>
       <w:pPr>
@@ -2402,8 +2361,8 @@
           <w:rFonts w:asciiTheme="minorHAnsi" w:hAnsiTheme="minorHAnsi"/>
         </w:rPr>
       </w:pPr>
-      <w:bookmarkStart w:id="16" w:name="_v2rbrzjrkt9b" w:colFirst="0" w:colLast="0"/>
-      <w:bookmarkEnd w:id="16"/>
+      <w:bookmarkStart w:id="17" w:name="_v2rbrzjrkt9b" w:colFirst="0" w:colLast="0"/>
+      <w:bookmarkEnd w:id="17"/>
       <w:r>
         <w:rPr>
           <w:rFonts w:asciiTheme="minorHAnsi" w:hAnsiTheme="minorHAnsi"/>
@@ -2453,15 +2412,6 @@
           <w:color w:val="B7B7B7"/>
         </w:rPr>
       </w:pPr>
-    </w:p>
-    <w:p>
-      <w:pPr>
-        <w:rPr>
-          <w:rFonts w:asciiTheme="minorHAnsi" w:hAnsiTheme="minorHAnsi"/>
-          <w:b/>
-          <w:color w:val="B7B7B7"/>
-        </w:rPr>
-      </w:pPr>
       <w:r>
         <w:rPr>
           <w:rFonts w:asciiTheme="minorHAnsi" w:hAnsiTheme="minorHAnsi"/>
@@ -2570,15 +2520,6 @@
         </w:rPr>
         <w:t>]</w:t>
       </w:r>
-    </w:p>
-    <w:p>
-      <w:pPr>
-        <w:rPr>
-          <w:rFonts w:asciiTheme="minorHAnsi" w:hAnsiTheme="minorHAnsi"/>
-          <w:b/>
-          <w:color w:val="B7B7B7"/>
-        </w:rPr>
-      </w:pPr>
     </w:p>
     <w:p>
       <w:pPr>
@@ -2824,15 +2765,7 @@
                 <w:rFonts w:asciiTheme="minorHAnsi" w:hAnsiTheme="minorHAnsi"/>
                 <w:color w:val="000000" w:themeColor="text1"/>
               </w:rPr>
-              <w:t xml:space="preserve">All Team </w:t>
-            </w:r>
-            <w:r>
-              <w:rPr>
-                <w:rFonts w:asciiTheme="minorHAnsi" w:hAnsiTheme="minorHAnsi"/>
-                <w:color w:val="000000" w:themeColor="text1"/>
-              </w:rPr>
-              <w:lastRenderedPageBreak/>
-              <w:t>Members</w:t>
+              <w:t>Safety Manager</w:t>
             </w:r>
           </w:p>
         </w:tc>
@@ -2857,7 +2790,6 @@
               <w:rPr>
                 <w:rFonts w:asciiTheme="minorHAnsi" w:hAnsiTheme="minorHAnsi"/>
               </w:rPr>
-              <w:lastRenderedPageBreak/>
               <w:t>Constantly</w:t>
             </w:r>
           </w:p>
@@ -2888,7 +2820,6 @@
               <w:rPr>
                 <w:rFonts w:asciiTheme="minorHAnsi" w:hAnsiTheme="minorHAnsi"/>
               </w:rPr>
-              <w:lastRenderedPageBreak/>
               <w:t>Coordinate and document the planned safety activities</w:t>
             </w:r>
           </w:p>
@@ -2972,6 +2903,7 @@
               <w:rPr>
                 <w:rFonts w:asciiTheme="minorHAnsi" w:hAnsiTheme="minorHAnsi"/>
               </w:rPr>
+              <w:lastRenderedPageBreak/>
               <w:t>Allocate resources with adequate functional safety competency</w:t>
             </w:r>
           </w:p>
@@ -3457,8 +3389,8 @@
           <w:rFonts w:asciiTheme="minorHAnsi" w:hAnsiTheme="minorHAnsi"/>
         </w:rPr>
       </w:pPr>
-      <w:bookmarkStart w:id="17" w:name="_b23s6orj91gm" w:colFirst="0" w:colLast="0"/>
-      <w:bookmarkEnd w:id="17"/>
+      <w:bookmarkStart w:id="18" w:name="_b23s6orj91gm" w:colFirst="0" w:colLast="0"/>
+      <w:bookmarkEnd w:id="18"/>
       <w:r>
         <w:rPr>
           <w:rFonts w:asciiTheme="minorHAnsi" w:hAnsiTheme="minorHAnsi"/>
@@ -3858,12 +3790,13 @@
           <w:rFonts w:asciiTheme="minorHAnsi" w:hAnsiTheme="minorHAnsi"/>
         </w:rPr>
       </w:pPr>
-      <w:bookmarkStart w:id="18" w:name="_pqn9poe0nvtc" w:colFirst="0" w:colLast="0"/>
-      <w:bookmarkEnd w:id="18"/>
-      <w:r>
-        <w:rPr>
-          <w:rFonts w:asciiTheme="minorHAnsi" w:hAnsiTheme="minorHAnsi"/>
-        </w:rPr>
+      <w:bookmarkStart w:id="19" w:name="_pqn9poe0nvtc" w:colFirst="0" w:colLast="0"/>
+      <w:bookmarkEnd w:id="19"/>
+      <w:r>
+        <w:rPr>
+          <w:rFonts w:asciiTheme="minorHAnsi" w:hAnsiTheme="minorHAnsi"/>
+        </w:rPr>
+        <w:lastRenderedPageBreak/>
         <w:t>Safety Lifecycle Tailoring</w:t>
       </w:r>
     </w:p>
@@ -4072,8 +4005,8 @@
           <w:rFonts w:asciiTheme="minorHAnsi" w:hAnsiTheme="minorHAnsi"/>
         </w:rPr>
       </w:pPr>
-      <w:bookmarkStart w:id="19" w:name="_xlicd1ijavb7" w:colFirst="0" w:colLast="0"/>
-      <w:bookmarkEnd w:id="19"/>
+      <w:bookmarkStart w:id="20" w:name="_xlicd1ijavb7" w:colFirst="0" w:colLast="0"/>
+      <w:bookmarkEnd w:id="20"/>
       <w:r>
         <w:rPr>
           <w:rFonts w:asciiTheme="minorHAnsi" w:hAnsiTheme="minorHAnsi"/>
@@ -4518,54 +4451,54 @@
           <w:rFonts w:asciiTheme="minorHAnsi" w:hAnsiTheme="minorHAnsi"/>
         </w:rPr>
       </w:pPr>
-      <w:bookmarkStart w:id="20" w:name="_swj0emygbhrm" w:colFirst="0" w:colLast="0"/>
-      <w:bookmarkEnd w:id="20"/>
-      <w:r>
-        <w:rPr>
-          <w:rFonts w:asciiTheme="minorHAnsi" w:hAnsiTheme="minorHAnsi"/>
+      <w:bookmarkStart w:id="21" w:name="_swj0emygbhrm" w:colFirst="0" w:colLast="0"/>
+      <w:bookmarkEnd w:id="21"/>
+      <w:r>
+        <w:rPr>
+          <w:rFonts w:asciiTheme="minorHAnsi" w:hAnsiTheme="minorHAnsi"/>
+        </w:rPr>
+        <w:t>Development Interface Agreement</w:t>
+      </w:r>
+    </w:p>
+    <w:p>
+      <w:pPr>
+        <w:rPr>
+          <w:rFonts w:asciiTheme="minorHAnsi" w:hAnsiTheme="minorHAnsi"/>
+        </w:rPr>
+      </w:pPr>
+    </w:p>
+    <w:p>
+      <w:pPr>
+        <w:rPr>
+          <w:rFonts w:asciiTheme="minorHAnsi" w:hAnsiTheme="minorHAnsi"/>
+          <w:b/>
+          <w:color w:val="B7B7B7"/>
+        </w:rPr>
+      </w:pPr>
+      <w:r>
+        <w:rPr>
+          <w:rFonts w:asciiTheme="minorHAnsi" w:hAnsiTheme="minorHAnsi"/>
+          <w:b/>
+          <w:color w:val="B7B7B7"/>
+        </w:rPr>
+        <w:t>[Instructions:</w:t>
+      </w:r>
+    </w:p>
+    <w:p>
+      <w:pPr>
+        <w:rPr>
+          <w:rFonts w:asciiTheme="minorHAnsi" w:hAnsiTheme="minorHAnsi"/>
+          <w:b/>
+          <w:color w:val="B7B7B7"/>
+        </w:rPr>
+      </w:pPr>
+      <w:r>
+        <w:rPr>
+          <w:rFonts w:asciiTheme="minorHAnsi" w:hAnsiTheme="minorHAnsi"/>
+          <w:b/>
+          <w:color w:val="B7B7B7"/>
         </w:rPr>
         <w:lastRenderedPageBreak/>
-        <w:t>Development Interface Agreement</w:t>
-      </w:r>
-    </w:p>
-    <w:p>
-      <w:pPr>
-        <w:rPr>
-          <w:rFonts w:asciiTheme="minorHAnsi" w:hAnsiTheme="minorHAnsi"/>
-        </w:rPr>
-      </w:pPr>
-    </w:p>
-    <w:p>
-      <w:pPr>
-        <w:rPr>
-          <w:rFonts w:asciiTheme="minorHAnsi" w:hAnsiTheme="minorHAnsi"/>
-          <w:b/>
-          <w:color w:val="B7B7B7"/>
-        </w:rPr>
-      </w:pPr>
-      <w:r>
-        <w:rPr>
-          <w:rFonts w:asciiTheme="minorHAnsi" w:hAnsiTheme="minorHAnsi"/>
-          <w:b/>
-          <w:color w:val="B7B7B7"/>
-        </w:rPr>
-        <w:t>[Instructions:</w:t>
-      </w:r>
-    </w:p>
-    <w:p>
-      <w:pPr>
-        <w:rPr>
-          <w:rFonts w:asciiTheme="minorHAnsi" w:hAnsiTheme="minorHAnsi"/>
-          <w:b/>
-          <w:color w:val="B7B7B7"/>
-        </w:rPr>
-      </w:pPr>
-      <w:r>
-        <w:rPr>
-          <w:rFonts w:asciiTheme="minorHAnsi" w:hAnsiTheme="minorHAnsi"/>
-          <w:b/>
-          <w:color w:val="B7B7B7"/>
-        </w:rPr>
         <w:t xml:space="preserve">Assume in this project that you work for the tier-1 organization as described in the above roles table. You are taking on the role of both the functional safety manager and functional safety engineer. </w:t>
       </w:r>
     </w:p>
@@ -4719,8 +4652,8 @@
           <w:rFonts w:asciiTheme="minorHAnsi" w:hAnsiTheme="minorHAnsi"/>
         </w:rPr>
       </w:pPr>
-      <w:bookmarkStart w:id="21" w:name="_lllavvxrxrdy" w:colFirst="0" w:colLast="0"/>
-      <w:bookmarkEnd w:id="21"/>
+      <w:bookmarkStart w:id="22" w:name="_lllavvxrxrdy" w:colFirst="0" w:colLast="0"/>
+      <w:bookmarkEnd w:id="22"/>
       <w:r>
         <w:rPr>
           <w:rFonts w:asciiTheme="minorHAnsi" w:hAnsiTheme="minorHAnsi"/>
@@ -4910,18 +4843,7 @@
           <w:sz w:val="23"/>
           <w:szCs w:val="23"/>
         </w:rPr>
-        <w:t>Confirmation measures serve two pur</w:t>
-      </w:r>
-      <w:bookmarkStart w:id="22" w:name="_GoBack"/>
-      <w:bookmarkEnd w:id="22"/>
-      <w:r>
-        <w:rPr>
-          <w:rFonts w:asciiTheme="minorHAnsi" w:hAnsiTheme="minorHAnsi"/>
-          <w:color w:val="4F4F4F"/>
-          <w:sz w:val="23"/>
-          <w:szCs w:val="23"/>
-        </w:rPr>
-        <w:t>poses:</w:t>
+        <w:t>Confirmation measures serve two purposes:</w:t>
       </w:r>
     </w:p>
     <w:p>
@@ -7191,6 +7113,7 @@
   <w:style w:type="character" w:default="1" w:styleId="DefaultParagraphFont">
     <w:name w:val="Default Paragraph Font"/>
     <w:uiPriority w:val="1"/>
+    <w:semiHidden/>
     <w:unhideWhenUsed/>
   </w:style>
   <w:style w:type="table" w:default="1" w:styleId="TableNormal">

</xml_diff>